<commit_message>
Made changes to Docs
</commit_message>
<xml_diff>
--- a/Unit_1/Unit 1-Hands on session.docx
+++ b/Unit_1/Unit 1-Hands on session.docx
@@ -833,7 +833,6 @@
           <w:lang w:val="en-US"/>
         </w:rPr>
       </w:pPr>
-      <w:bookmarkStart w:id="0" w:name="_GoBack"/>
       <w:r>
         <w:rPr>
           <w:b/>
@@ -843,7 +842,6 @@
         <w:t>Assignment 2: Screenshots</w:t>
       </w:r>
     </w:p>
-    <w:bookmarkEnd w:id="0"/>
     <w:p>
       <w:pPr>
         <w:rPr>
@@ -1144,9 +1142,167 @@
     <w:p>
       <w:pPr>
         <w:rPr>
-          <w:lang w:val="en-US"/>
-        </w:rPr>
-      </w:pPr>
+          <w:b/>
+          <w:lang w:val="en-US"/>
+        </w:rPr>
+      </w:pPr>
+      <w:r>
+        <w:rPr>
+          <w:b/>
+          <w:lang w:val="en-US"/>
+        </w:rPr>
+        <w:t>Project</w:t>
+      </w:r>
+    </w:p>
+    <w:p>
+      <w:pPr>
+        <w:rPr>
+          <w:b/>
+          <w:lang w:val="en-US"/>
+        </w:rPr>
+      </w:pPr>
+      <w:r>
+        <w:rPr>
+          <w:b/>
+          <w:lang w:val="en-US"/>
+        </w:rPr>
+        <w:drawing>
+          <wp:inline distT="0" distB="0" distL="0" distR="0" wp14:anchorId="533CB6DD" wp14:editId="67A27A52">
+            <wp:extent cx="6438900" cy="3724275"/>
+            <wp:effectExtent l="0" t="0" r="0" b="9525"/>
+            <wp:docPr id="19" name="Picture 19"/>
+            <wp:cNvGraphicFramePr>
+              <a:graphicFrameLocks xmlns:a="http://schemas.openxmlformats.org/drawingml/2006/main" noChangeAspect="1"/>
+            </wp:cNvGraphicFramePr>
+            <a:graphic xmlns:a="http://schemas.openxmlformats.org/drawingml/2006/main">
+              <a:graphicData uri="http://schemas.openxmlformats.org/drawingml/2006/picture">
+                <pic:pic xmlns:pic="http://schemas.openxmlformats.org/drawingml/2006/picture">
+                  <pic:nvPicPr>
+                    <pic:cNvPr id="1" name=""/>
+                    <pic:cNvPicPr/>
+                  </pic:nvPicPr>
+                  <pic:blipFill>
+                    <a:blip r:embed="rId22"/>
+                    <a:stretch>
+                      <a:fillRect/>
+                    </a:stretch>
+                  </pic:blipFill>
+                  <pic:spPr>
+                    <a:xfrm>
+                      <a:off x="0" y="0"/>
+                      <a:ext cx="6438900" cy="3724275"/>
+                    </a:xfrm>
+                    <a:prstGeom prst="rect">
+                      <a:avLst/>
+                    </a:prstGeom>
+                  </pic:spPr>
+                </pic:pic>
+              </a:graphicData>
+            </a:graphic>
+          </wp:inline>
+        </w:drawing>
+      </w:r>
+    </w:p>
+    <w:p>
+      <w:pPr>
+        <w:rPr>
+          <w:b/>
+          <w:lang w:val="en-US"/>
+        </w:rPr>
+      </w:pPr>
+      <w:r>
+        <w:rPr>
+          <w:b/>
+          <w:lang w:val="en-US"/>
+        </w:rPr>
+        <w:lastRenderedPageBreak/>
+        <w:drawing>
+          <wp:inline distT="0" distB="0" distL="0" distR="0" wp14:anchorId="1BAA94EA" wp14:editId="6841EE08">
+            <wp:extent cx="6353175" cy="3400425"/>
+            <wp:effectExtent l="0" t="0" r="9525" b="9525"/>
+            <wp:docPr id="20" name="Picture 20"/>
+            <wp:cNvGraphicFramePr>
+              <a:graphicFrameLocks xmlns:a="http://schemas.openxmlformats.org/drawingml/2006/main" noChangeAspect="1"/>
+            </wp:cNvGraphicFramePr>
+            <a:graphic xmlns:a="http://schemas.openxmlformats.org/drawingml/2006/main">
+              <a:graphicData uri="http://schemas.openxmlformats.org/drawingml/2006/picture">
+                <pic:pic xmlns:pic="http://schemas.openxmlformats.org/drawingml/2006/picture">
+                  <pic:nvPicPr>
+                    <pic:cNvPr id="1" name=""/>
+                    <pic:cNvPicPr/>
+                  </pic:nvPicPr>
+                  <pic:blipFill>
+                    <a:blip r:embed="rId23"/>
+                    <a:stretch>
+                      <a:fillRect/>
+                    </a:stretch>
+                  </pic:blipFill>
+                  <pic:spPr>
+                    <a:xfrm>
+                      <a:off x="0" y="0"/>
+                      <a:ext cx="6353175" cy="3400425"/>
+                    </a:xfrm>
+                    <a:prstGeom prst="rect">
+                      <a:avLst/>
+                    </a:prstGeom>
+                  </pic:spPr>
+                </pic:pic>
+              </a:graphicData>
+            </a:graphic>
+          </wp:inline>
+        </w:drawing>
+      </w:r>
+    </w:p>
+    <w:p>
+      <w:pPr>
+        <w:rPr>
+          <w:b/>
+          <w:lang w:val="en-US"/>
+        </w:rPr>
+      </w:pPr>
+      <w:bookmarkStart w:id="0" w:name="_GoBack"/>
+      <w:r>
+        <w:rPr>
+          <w:b/>
+          <w:lang w:val="en-US"/>
+        </w:rPr>
+        <w:drawing>
+          <wp:inline distT="0" distB="0" distL="0" distR="0" wp14:anchorId="2C6D0252" wp14:editId="5514DFC2">
+            <wp:extent cx="6362700" cy="4838700"/>
+            <wp:effectExtent l="0" t="0" r="0" b="0"/>
+            <wp:docPr id="21" name="Picture 21"/>
+            <wp:cNvGraphicFramePr>
+              <a:graphicFrameLocks xmlns:a="http://schemas.openxmlformats.org/drawingml/2006/main" noChangeAspect="1"/>
+            </wp:cNvGraphicFramePr>
+            <a:graphic xmlns:a="http://schemas.openxmlformats.org/drawingml/2006/main">
+              <a:graphicData uri="http://schemas.openxmlformats.org/drawingml/2006/picture">
+                <pic:pic xmlns:pic="http://schemas.openxmlformats.org/drawingml/2006/picture">
+                  <pic:nvPicPr>
+                    <pic:cNvPr id="1" name=""/>
+                    <pic:cNvPicPr/>
+                  </pic:nvPicPr>
+                  <pic:blipFill>
+                    <a:blip r:embed="rId24"/>
+                    <a:stretch>
+                      <a:fillRect/>
+                    </a:stretch>
+                  </pic:blipFill>
+                  <pic:spPr>
+                    <a:xfrm>
+                      <a:off x="0" y="0"/>
+                      <a:ext cx="6362700" cy="4838700"/>
+                    </a:xfrm>
+                    <a:prstGeom prst="rect">
+                      <a:avLst/>
+                    </a:prstGeom>
+                  </pic:spPr>
+                </pic:pic>
+              </a:graphicData>
+            </a:graphic>
+          </wp:inline>
+        </w:drawing>
+      </w:r>
+      <w:bookmarkEnd w:id="0"/>
     </w:p>
     <w:sectPr>
       <w:pgSz w:w="11906" w:h="16838"/>

</xml_diff>